<commit_message>
Vivado final de reloj arreglado, no se desboca, documentacion actualizada, + configuracion tera term
</commit_message>
<xml_diff>
--- a/Sistemas_logicos_programables/Vivado txostena.docx
+++ b/Sistemas_logicos_programables/Vivado txostena.docx
@@ -450,7 +450,6 @@
             <w:rPr>
               <w:rFonts w:cstheme="minorBidi"/>
               <w:noProof/>
-              <w:lang w:val="eu-ES"/>
             </w:rPr>
           </w:pPr>
           <w:r>
@@ -471,7 +470,7 @@
             </w:rPr>
             <w:fldChar w:fldCharType="separate"/>
           </w:r>
-          <w:hyperlink w:anchor="_Toc60595422" w:history="1">
+          <w:hyperlink w:anchor="_Toc61450748" w:history="1">
             <w:r>
               <w:rPr>
                 <w:rStyle w:val="Hipervnculo"/>
@@ -484,7 +483,6 @@
               <w:rPr>
                 <w:noProof/>
                 <w:webHidden/>
-                <w:lang w:val="eu-ES"/>
               </w:rPr>
               <w:tab/>
             </w:r>
@@ -492,7 +490,6 @@
               <w:rPr>
                 <w:noProof/>
                 <w:webHidden/>
-                <w:lang w:val="eu-ES"/>
               </w:rPr>
               <w:fldChar w:fldCharType="begin"/>
             </w:r>
@@ -500,22 +497,19 @@
               <w:rPr>
                 <w:noProof/>
                 <w:webHidden/>
-                <w:lang w:val="eu-ES"/>
-              </w:rPr>
-              <w:instrText xml:space="preserve"> PAGEREF _Toc60595422 \h </w:instrText>
-            </w:r>
-            <w:r>
-              <w:rPr>
-                <w:noProof/>
-                <w:webHidden/>
-                <w:lang w:val="eu-ES"/>
-              </w:rPr>
-            </w:r>
-            <w:r>
-              <w:rPr>
-                <w:noProof/>
-                <w:webHidden/>
-                <w:lang w:val="eu-ES"/>
+              </w:rPr>
+              <w:instrText xml:space="preserve"> PAGEREF _Toc61450748 \h </w:instrText>
+            </w:r>
+            <w:r>
+              <w:rPr>
+                <w:noProof/>
+                <w:webHidden/>
+              </w:rPr>
+            </w:r>
+            <w:r>
+              <w:rPr>
+                <w:noProof/>
+                <w:webHidden/>
               </w:rPr>
               <w:fldChar w:fldCharType="separate"/>
             </w:r>
@@ -523,7 +517,6 @@
               <w:rPr>
                 <w:noProof/>
                 <w:webHidden/>
-                <w:lang w:val="eu-ES"/>
               </w:rPr>
               <w:t>3</w:t>
             </w:r>
@@ -531,7 +524,6 @@
               <w:rPr>
                 <w:noProof/>
                 <w:webHidden/>
-                <w:lang w:val="eu-ES"/>
               </w:rPr>
               <w:fldChar w:fldCharType="end"/>
             </w:r>
@@ -547,13 +539,13 @@
             <w:rPr>
               <w:rFonts w:cstheme="minorBidi"/>
               <w:noProof/>
-              <w:lang w:val="eu-ES"/>
             </w:rPr>
           </w:pPr>
-          <w:hyperlink w:anchor="_Toc60595423" w:history="1">
+          <w:hyperlink w:anchor="_Toc61450749" w:history="1">
             <w:r>
               <w:rPr>
                 <w:rStyle w:val="Hipervnculo"/>
+                <w:rFonts w:cstheme="minorHAnsi"/>
                 <w:noProof/>
                 <w:lang w:val="eu-ES"/>
               </w:rPr>
@@ -563,7 +555,6 @@
               <w:rPr>
                 <w:noProof/>
                 <w:webHidden/>
-                <w:lang w:val="eu-ES"/>
               </w:rPr>
               <w:tab/>
             </w:r>
@@ -571,7 +562,6 @@
               <w:rPr>
                 <w:noProof/>
                 <w:webHidden/>
-                <w:lang w:val="eu-ES"/>
               </w:rPr>
               <w:fldChar w:fldCharType="begin"/>
             </w:r>
@@ -579,22 +569,19 @@
               <w:rPr>
                 <w:noProof/>
                 <w:webHidden/>
-                <w:lang w:val="eu-ES"/>
-              </w:rPr>
-              <w:instrText xml:space="preserve"> PAGEREF _Toc60595423 \h </w:instrText>
-            </w:r>
-            <w:r>
-              <w:rPr>
-                <w:noProof/>
-                <w:webHidden/>
-                <w:lang w:val="eu-ES"/>
-              </w:rPr>
-            </w:r>
-            <w:r>
-              <w:rPr>
-                <w:noProof/>
-                <w:webHidden/>
-                <w:lang w:val="eu-ES"/>
+              </w:rPr>
+              <w:instrText xml:space="preserve"> PAGEREF _Toc61450749 \h </w:instrText>
+            </w:r>
+            <w:r>
+              <w:rPr>
+                <w:noProof/>
+                <w:webHidden/>
+              </w:rPr>
+            </w:r>
+            <w:r>
+              <w:rPr>
+                <w:noProof/>
+                <w:webHidden/>
               </w:rPr>
               <w:fldChar w:fldCharType="separate"/>
             </w:r>
@@ -602,7 +589,6 @@
               <w:rPr>
                 <w:noProof/>
                 <w:webHidden/>
-                <w:lang w:val="eu-ES"/>
               </w:rPr>
               <w:t>4</w:t>
             </w:r>
@@ -610,7 +596,6 @@
               <w:rPr>
                 <w:noProof/>
                 <w:webHidden/>
-                <w:lang w:val="eu-ES"/>
               </w:rPr>
               <w:fldChar w:fldCharType="end"/>
             </w:r>
@@ -626,13 +611,13 @@
             <w:rPr>
               <w:rFonts w:cstheme="minorBidi"/>
               <w:noProof/>
-              <w:lang w:val="eu-ES"/>
             </w:rPr>
           </w:pPr>
-          <w:hyperlink w:anchor="_Toc60595424" w:history="1">
+          <w:hyperlink w:anchor="_Toc61450750" w:history="1">
             <w:r>
               <w:rPr>
                 <w:rStyle w:val="Hipervnculo"/>
+                <w:rFonts w:cstheme="minorHAnsi"/>
                 <w:noProof/>
                 <w:lang w:val="eu-ES"/>
               </w:rPr>
@@ -642,7 +627,6 @@
               <w:rPr>
                 <w:noProof/>
                 <w:webHidden/>
-                <w:lang w:val="eu-ES"/>
               </w:rPr>
               <w:tab/>
             </w:r>
@@ -650,7 +634,6 @@
               <w:rPr>
                 <w:noProof/>
                 <w:webHidden/>
-                <w:lang w:val="eu-ES"/>
               </w:rPr>
               <w:fldChar w:fldCharType="begin"/>
             </w:r>
@@ -658,22 +641,19 @@
               <w:rPr>
                 <w:noProof/>
                 <w:webHidden/>
-                <w:lang w:val="eu-ES"/>
-              </w:rPr>
-              <w:instrText xml:space="preserve"> PAGEREF _Toc60595424 \h </w:instrText>
-            </w:r>
-            <w:r>
-              <w:rPr>
-                <w:noProof/>
-                <w:webHidden/>
-                <w:lang w:val="eu-ES"/>
-              </w:rPr>
-            </w:r>
-            <w:r>
-              <w:rPr>
-                <w:noProof/>
-                <w:webHidden/>
-                <w:lang w:val="eu-ES"/>
+              </w:rPr>
+              <w:instrText xml:space="preserve"> PAGEREF _Toc61450750 \h </w:instrText>
+            </w:r>
+            <w:r>
+              <w:rPr>
+                <w:noProof/>
+                <w:webHidden/>
+              </w:rPr>
+            </w:r>
+            <w:r>
+              <w:rPr>
+                <w:noProof/>
+                <w:webHidden/>
               </w:rPr>
               <w:fldChar w:fldCharType="separate"/>
             </w:r>
@@ -681,7 +661,6 @@
               <w:rPr>
                 <w:noProof/>
                 <w:webHidden/>
-                <w:lang w:val="eu-ES"/>
               </w:rPr>
               <w:t>4</w:t>
             </w:r>
@@ -689,7 +668,6 @@
               <w:rPr>
                 <w:noProof/>
                 <w:webHidden/>
-                <w:lang w:val="eu-ES"/>
               </w:rPr>
               <w:fldChar w:fldCharType="end"/>
             </w:r>
@@ -705,13 +683,13 @@
             <w:rPr>
               <w:rFonts w:cstheme="minorBidi"/>
               <w:noProof/>
-              <w:lang w:val="eu-ES"/>
             </w:rPr>
           </w:pPr>
-          <w:hyperlink w:anchor="_Toc60595425" w:history="1">
+          <w:hyperlink w:anchor="_Toc61450751" w:history="1">
             <w:r>
               <w:rPr>
                 <w:rStyle w:val="Hipervnculo"/>
+                <w:rFonts w:cstheme="minorHAnsi"/>
                 <w:noProof/>
                 <w:lang w:val="eu-ES"/>
               </w:rPr>
@@ -721,7 +699,6 @@
               <w:rPr>
                 <w:noProof/>
                 <w:webHidden/>
-                <w:lang w:val="eu-ES"/>
               </w:rPr>
               <w:tab/>
             </w:r>
@@ -729,7 +706,6 @@
               <w:rPr>
                 <w:noProof/>
                 <w:webHidden/>
-                <w:lang w:val="eu-ES"/>
               </w:rPr>
               <w:fldChar w:fldCharType="begin"/>
             </w:r>
@@ -737,22 +713,19 @@
               <w:rPr>
                 <w:noProof/>
                 <w:webHidden/>
-                <w:lang w:val="eu-ES"/>
-              </w:rPr>
-              <w:instrText xml:space="preserve"> PAGEREF _Toc60595425 \h </w:instrText>
-            </w:r>
-            <w:r>
-              <w:rPr>
-                <w:noProof/>
-                <w:webHidden/>
-                <w:lang w:val="eu-ES"/>
-              </w:rPr>
-            </w:r>
-            <w:r>
-              <w:rPr>
-                <w:noProof/>
-                <w:webHidden/>
-                <w:lang w:val="eu-ES"/>
+              </w:rPr>
+              <w:instrText xml:space="preserve"> PAGEREF _Toc61450751 \h </w:instrText>
+            </w:r>
+            <w:r>
+              <w:rPr>
+                <w:noProof/>
+                <w:webHidden/>
+              </w:rPr>
+            </w:r>
+            <w:r>
+              <w:rPr>
+                <w:noProof/>
+                <w:webHidden/>
               </w:rPr>
               <w:fldChar w:fldCharType="separate"/>
             </w:r>
@@ -760,7 +733,6 @@
               <w:rPr>
                 <w:noProof/>
                 <w:webHidden/>
-                <w:lang w:val="eu-ES"/>
               </w:rPr>
               <w:t>4</w:t>
             </w:r>
@@ -768,7 +740,6 @@
               <w:rPr>
                 <w:noProof/>
                 <w:webHidden/>
-                <w:lang w:val="eu-ES"/>
               </w:rPr>
               <w:fldChar w:fldCharType="end"/>
             </w:r>
@@ -784,13 +755,13 @@
             <w:rPr>
               <w:rFonts w:cstheme="minorBidi"/>
               <w:noProof/>
-              <w:lang w:val="eu-ES"/>
             </w:rPr>
           </w:pPr>
-          <w:hyperlink w:anchor="_Toc60595426" w:history="1">
+          <w:hyperlink w:anchor="_Toc61450752" w:history="1">
             <w:r>
               <w:rPr>
                 <w:rStyle w:val="Hipervnculo"/>
+                <w:rFonts w:cstheme="minorHAnsi"/>
                 <w:noProof/>
                 <w:lang w:val="eu-ES"/>
               </w:rPr>
@@ -800,7 +771,6 @@
               <w:rPr>
                 <w:noProof/>
                 <w:webHidden/>
-                <w:lang w:val="eu-ES"/>
               </w:rPr>
               <w:tab/>
             </w:r>
@@ -808,7 +778,6 @@
               <w:rPr>
                 <w:noProof/>
                 <w:webHidden/>
-                <w:lang w:val="eu-ES"/>
               </w:rPr>
               <w:fldChar w:fldCharType="begin"/>
             </w:r>
@@ -816,22 +785,19 @@
               <w:rPr>
                 <w:noProof/>
                 <w:webHidden/>
-                <w:lang w:val="eu-ES"/>
-              </w:rPr>
-              <w:instrText xml:space="preserve"> PAGEREF _Toc60595426 \h </w:instrText>
-            </w:r>
-            <w:r>
-              <w:rPr>
-                <w:noProof/>
-                <w:webHidden/>
-                <w:lang w:val="eu-ES"/>
-              </w:rPr>
-            </w:r>
-            <w:r>
-              <w:rPr>
-                <w:noProof/>
-                <w:webHidden/>
-                <w:lang w:val="eu-ES"/>
+              </w:rPr>
+              <w:instrText xml:space="preserve"> PAGEREF _Toc61450752 \h </w:instrText>
+            </w:r>
+            <w:r>
+              <w:rPr>
+                <w:noProof/>
+                <w:webHidden/>
+              </w:rPr>
+            </w:r>
+            <w:r>
+              <w:rPr>
+                <w:noProof/>
+                <w:webHidden/>
               </w:rPr>
               <w:fldChar w:fldCharType="separate"/>
             </w:r>
@@ -839,7 +805,6 @@
               <w:rPr>
                 <w:noProof/>
                 <w:webHidden/>
-                <w:lang w:val="eu-ES"/>
               </w:rPr>
               <w:t>4</w:t>
             </w:r>
@@ -847,7 +812,6 @@
               <w:rPr>
                 <w:noProof/>
                 <w:webHidden/>
-                <w:lang w:val="eu-ES"/>
               </w:rPr>
               <w:fldChar w:fldCharType="end"/>
             </w:r>
@@ -863,13 +827,13 @@
             <w:rPr>
               <w:rFonts w:cstheme="minorBidi"/>
               <w:noProof/>
-              <w:lang w:val="eu-ES"/>
             </w:rPr>
           </w:pPr>
-          <w:hyperlink w:anchor="_Toc60595427" w:history="1">
+          <w:hyperlink w:anchor="_Toc61450753" w:history="1">
             <w:r>
               <w:rPr>
                 <w:rStyle w:val="Hipervnculo"/>
+                <w:rFonts w:cstheme="minorHAnsi"/>
                 <w:noProof/>
                 <w:lang w:val="eu-ES"/>
               </w:rPr>
@@ -879,7 +843,6 @@
               <w:rPr>
                 <w:noProof/>
                 <w:webHidden/>
-                <w:lang w:val="eu-ES"/>
               </w:rPr>
               <w:tab/>
             </w:r>
@@ -887,7 +850,6 @@
               <w:rPr>
                 <w:noProof/>
                 <w:webHidden/>
-                <w:lang w:val="eu-ES"/>
               </w:rPr>
               <w:fldChar w:fldCharType="begin"/>
             </w:r>
@@ -895,22 +857,19 @@
               <w:rPr>
                 <w:noProof/>
                 <w:webHidden/>
-                <w:lang w:val="eu-ES"/>
-              </w:rPr>
-              <w:instrText xml:space="preserve"> PAGEREF _Toc60595427 \h </w:instrText>
-            </w:r>
-            <w:r>
-              <w:rPr>
-                <w:noProof/>
-                <w:webHidden/>
-                <w:lang w:val="eu-ES"/>
-              </w:rPr>
-            </w:r>
-            <w:r>
-              <w:rPr>
-                <w:noProof/>
-                <w:webHidden/>
-                <w:lang w:val="eu-ES"/>
+              </w:rPr>
+              <w:instrText xml:space="preserve"> PAGEREF _Toc61450753 \h </w:instrText>
+            </w:r>
+            <w:r>
+              <w:rPr>
+                <w:noProof/>
+                <w:webHidden/>
+              </w:rPr>
+            </w:r>
+            <w:r>
+              <w:rPr>
+                <w:noProof/>
+                <w:webHidden/>
               </w:rPr>
               <w:fldChar w:fldCharType="separate"/>
             </w:r>
@@ -918,7 +877,6 @@
               <w:rPr>
                 <w:noProof/>
                 <w:webHidden/>
-                <w:lang w:val="eu-ES"/>
               </w:rPr>
               <w:t>5</w:t>
             </w:r>
@@ -926,7 +884,6 @@
               <w:rPr>
                 <w:noProof/>
                 <w:webHidden/>
-                <w:lang w:val="eu-ES"/>
               </w:rPr>
               <w:fldChar w:fldCharType="end"/>
             </w:r>
@@ -942,13 +899,13 @@
             <w:rPr>
               <w:rFonts w:cstheme="minorBidi"/>
               <w:noProof/>
-              <w:lang w:val="eu-ES"/>
             </w:rPr>
           </w:pPr>
-          <w:hyperlink w:anchor="_Toc60595428" w:history="1">
+          <w:hyperlink w:anchor="_Toc61450754" w:history="1">
             <w:r>
               <w:rPr>
                 <w:rStyle w:val="Hipervnculo"/>
+                <w:rFonts w:cstheme="minorHAnsi"/>
                 <w:noProof/>
                 <w:lang w:val="eu-ES"/>
               </w:rPr>
@@ -958,7 +915,6 @@
               <w:rPr>
                 <w:noProof/>
                 <w:webHidden/>
-                <w:lang w:val="eu-ES"/>
               </w:rPr>
               <w:tab/>
             </w:r>
@@ -966,7 +922,6 @@
               <w:rPr>
                 <w:noProof/>
                 <w:webHidden/>
-                <w:lang w:val="eu-ES"/>
               </w:rPr>
               <w:fldChar w:fldCharType="begin"/>
             </w:r>
@@ -974,22 +929,19 @@
               <w:rPr>
                 <w:noProof/>
                 <w:webHidden/>
-                <w:lang w:val="eu-ES"/>
-              </w:rPr>
-              <w:instrText xml:space="preserve"> PAGEREF _Toc60595428 \h </w:instrText>
-            </w:r>
-            <w:r>
-              <w:rPr>
-                <w:noProof/>
-                <w:webHidden/>
-                <w:lang w:val="eu-ES"/>
-              </w:rPr>
-            </w:r>
-            <w:r>
-              <w:rPr>
-                <w:noProof/>
-                <w:webHidden/>
-                <w:lang w:val="eu-ES"/>
+              </w:rPr>
+              <w:instrText xml:space="preserve"> PAGEREF _Toc61450754 \h </w:instrText>
+            </w:r>
+            <w:r>
+              <w:rPr>
+                <w:noProof/>
+                <w:webHidden/>
+              </w:rPr>
+            </w:r>
+            <w:r>
+              <w:rPr>
+                <w:noProof/>
+                <w:webHidden/>
               </w:rPr>
               <w:fldChar w:fldCharType="separate"/>
             </w:r>
@@ -997,7 +949,6 @@
               <w:rPr>
                 <w:noProof/>
                 <w:webHidden/>
-                <w:lang w:val="eu-ES"/>
               </w:rPr>
               <w:t>5</w:t>
             </w:r>
@@ -1005,7 +956,6 @@
               <w:rPr>
                 <w:noProof/>
                 <w:webHidden/>
-                <w:lang w:val="eu-ES"/>
               </w:rPr>
               <w:fldChar w:fldCharType="end"/>
             </w:r>
@@ -1021,13 +971,13 @@
             <w:rPr>
               <w:rFonts w:cstheme="minorBidi"/>
               <w:noProof/>
-              <w:lang w:val="eu-ES"/>
             </w:rPr>
           </w:pPr>
-          <w:hyperlink w:anchor="_Toc60595429" w:history="1">
+          <w:hyperlink w:anchor="_Toc61450755" w:history="1">
             <w:r>
               <w:rPr>
                 <w:rStyle w:val="Hipervnculo"/>
+                <w:rFonts w:cstheme="minorHAnsi"/>
                 <w:noProof/>
                 <w:lang w:val="eu-ES"/>
               </w:rPr>
@@ -1037,7 +987,6 @@
               <w:rPr>
                 <w:noProof/>
                 <w:webHidden/>
-                <w:lang w:val="eu-ES"/>
               </w:rPr>
               <w:tab/>
             </w:r>
@@ -1045,7 +994,6 @@
               <w:rPr>
                 <w:noProof/>
                 <w:webHidden/>
-                <w:lang w:val="eu-ES"/>
               </w:rPr>
               <w:fldChar w:fldCharType="begin"/>
             </w:r>
@@ -1053,22 +1001,19 @@
               <w:rPr>
                 <w:noProof/>
                 <w:webHidden/>
-                <w:lang w:val="eu-ES"/>
-              </w:rPr>
-              <w:instrText xml:space="preserve"> PAGEREF _Toc60595429 \h </w:instrText>
-            </w:r>
-            <w:r>
-              <w:rPr>
-                <w:noProof/>
-                <w:webHidden/>
-                <w:lang w:val="eu-ES"/>
-              </w:rPr>
-            </w:r>
-            <w:r>
-              <w:rPr>
-                <w:noProof/>
-                <w:webHidden/>
-                <w:lang w:val="eu-ES"/>
+              </w:rPr>
+              <w:instrText xml:space="preserve"> PAGEREF _Toc61450755 \h </w:instrText>
+            </w:r>
+            <w:r>
+              <w:rPr>
+                <w:noProof/>
+                <w:webHidden/>
+              </w:rPr>
+            </w:r>
+            <w:r>
+              <w:rPr>
+                <w:noProof/>
+                <w:webHidden/>
               </w:rPr>
               <w:fldChar w:fldCharType="separate"/>
             </w:r>
@@ -1076,7 +1021,6 @@
               <w:rPr>
                 <w:noProof/>
                 <w:webHidden/>
-                <w:lang w:val="eu-ES"/>
               </w:rPr>
               <w:t>5</w:t>
             </w:r>
@@ -1084,7 +1028,6 @@
               <w:rPr>
                 <w:noProof/>
                 <w:webHidden/>
-                <w:lang w:val="eu-ES"/>
               </w:rPr>
               <w:fldChar w:fldCharType="end"/>
             </w:r>
@@ -1100,13 +1043,13 @@
             <w:rPr>
               <w:rFonts w:cstheme="minorBidi"/>
               <w:noProof/>
-              <w:lang w:val="eu-ES"/>
             </w:rPr>
           </w:pPr>
-          <w:hyperlink w:anchor="_Toc60595430" w:history="1">
+          <w:hyperlink w:anchor="_Toc61450756" w:history="1">
             <w:r>
               <w:rPr>
                 <w:rStyle w:val="Hipervnculo"/>
+                <w:rFonts w:cstheme="minorHAnsi"/>
                 <w:noProof/>
                 <w:lang w:val="eu-ES"/>
               </w:rPr>
@@ -1116,7 +1059,6 @@
               <w:rPr>
                 <w:noProof/>
                 <w:webHidden/>
-                <w:lang w:val="eu-ES"/>
               </w:rPr>
               <w:tab/>
             </w:r>
@@ -1124,7 +1066,6 @@
               <w:rPr>
                 <w:noProof/>
                 <w:webHidden/>
-                <w:lang w:val="eu-ES"/>
               </w:rPr>
               <w:fldChar w:fldCharType="begin"/>
             </w:r>
@@ -1132,22 +1073,19 @@
               <w:rPr>
                 <w:noProof/>
                 <w:webHidden/>
-                <w:lang w:val="eu-ES"/>
-              </w:rPr>
-              <w:instrText xml:space="preserve"> PAGEREF _Toc60595430 \h </w:instrText>
-            </w:r>
-            <w:r>
-              <w:rPr>
-                <w:noProof/>
-                <w:webHidden/>
-                <w:lang w:val="eu-ES"/>
-              </w:rPr>
-            </w:r>
-            <w:r>
-              <w:rPr>
-                <w:noProof/>
-                <w:webHidden/>
-                <w:lang w:val="eu-ES"/>
+              </w:rPr>
+              <w:instrText xml:space="preserve"> PAGEREF _Toc61450756 \h </w:instrText>
+            </w:r>
+            <w:r>
+              <w:rPr>
+                <w:noProof/>
+                <w:webHidden/>
+              </w:rPr>
+            </w:r>
+            <w:r>
+              <w:rPr>
+                <w:noProof/>
+                <w:webHidden/>
               </w:rPr>
               <w:fldChar w:fldCharType="separate"/>
             </w:r>
@@ -1155,7 +1093,6 @@
               <w:rPr>
                 <w:noProof/>
                 <w:webHidden/>
-                <w:lang w:val="eu-ES"/>
               </w:rPr>
               <w:t>6</w:t>
             </w:r>
@@ -1163,7 +1100,6 @@
               <w:rPr>
                 <w:noProof/>
                 <w:webHidden/>
-                <w:lang w:val="eu-ES"/>
               </w:rPr>
               <w:fldChar w:fldCharType="end"/>
             </w:r>
@@ -1179,13 +1115,13 @@
             <w:rPr>
               <w:rFonts w:cstheme="minorBidi"/>
               <w:noProof/>
-              <w:lang w:val="eu-ES"/>
             </w:rPr>
           </w:pPr>
-          <w:hyperlink w:anchor="_Toc60595431" w:history="1">
+          <w:hyperlink w:anchor="_Toc61450757" w:history="1">
             <w:r>
               <w:rPr>
                 <w:rStyle w:val="Hipervnculo"/>
+                <w:rFonts w:cstheme="minorHAnsi"/>
                 <w:noProof/>
                 <w:lang w:val="eu-ES"/>
               </w:rPr>
@@ -1195,7 +1131,6 @@
               <w:rPr>
                 <w:noProof/>
                 <w:webHidden/>
-                <w:lang w:val="eu-ES"/>
               </w:rPr>
               <w:tab/>
             </w:r>
@@ -1203,7 +1138,6 @@
               <w:rPr>
                 <w:noProof/>
                 <w:webHidden/>
-                <w:lang w:val="eu-ES"/>
               </w:rPr>
               <w:fldChar w:fldCharType="begin"/>
             </w:r>
@@ -1211,22 +1145,19 @@
               <w:rPr>
                 <w:noProof/>
                 <w:webHidden/>
-                <w:lang w:val="eu-ES"/>
-              </w:rPr>
-              <w:instrText xml:space="preserve"> PAGEREF _Toc60595431 \h </w:instrText>
-            </w:r>
-            <w:r>
-              <w:rPr>
-                <w:noProof/>
-                <w:webHidden/>
-                <w:lang w:val="eu-ES"/>
-              </w:rPr>
-            </w:r>
-            <w:r>
-              <w:rPr>
-                <w:noProof/>
-                <w:webHidden/>
-                <w:lang w:val="eu-ES"/>
+              </w:rPr>
+              <w:instrText xml:space="preserve"> PAGEREF _Toc61450757 \h </w:instrText>
+            </w:r>
+            <w:r>
+              <w:rPr>
+                <w:noProof/>
+                <w:webHidden/>
+              </w:rPr>
+            </w:r>
+            <w:r>
+              <w:rPr>
+                <w:noProof/>
+                <w:webHidden/>
               </w:rPr>
               <w:fldChar w:fldCharType="separate"/>
             </w:r>
@@ -1234,7 +1165,6 @@
               <w:rPr>
                 <w:noProof/>
                 <w:webHidden/>
-                <w:lang w:val="eu-ES"/>
               </w:rPr>
               <w:t>7</w:t>
             </w:r>
@@ -1242,7 +1172,6 @@
               <w:rPr>
                 <w:noProof/>
                 <w:webHidden/>
-                <w:lang w:val="eu-ES"/>
               </w:rPr>
               <w:fldChar w:fldCharType="end"/>
             </w:r>
@@ -1258,13 +1187,13 @@
             <w:rPr>
               <w:rFonts w:cstheme="minorBidi"/>
               <w:noProof/>
-              <w:lang w:val="eu-ES"/>
             </w:rPr>
           </w:pPr>
-          <w:hyperlink w:anchor="_Toc60595432" w:history="1">
+          <w:hyperlink w:anchor="_Toc61450758" w:history="1">
             <w:r>
               <w:rPr>
                 <w:rStyle w:val="Hipervnculo"/>
+                <w:rFonts w:cstheme="minorHAnsi"/>
                 <w:noProof/>
                 <w:lang w:val="eu-ES"/>
               </w:rPr>
@@ -1274,7 +1203,6 @@
               <w:rPr>
                 <w:noProof/>
                 <w:webHidden/>
-                <w:lang w:val="eu-ES"/>
               </w:rPr>
               <w:tab/>
             </w:r>
@@ -1282,7 +1210,6 @@
               <w:rPr>
                 <w:noProof/>
                 <w:webHidden/>
-                <w:lang w:val="eu-ES"/>
               </w:rPr>
               <w:fldChar w:fldCharType="begin"/>
             </w:r>
@@ -1290,22 +1217,19 @@
               <w:rPr>
                 <w:noProof/>
                 <w:webHidden/>
-                <w:lang w:val="eu-ES"/>
-              </w:rPr>
-              <w:instrText xml:space="preserve"> PAGEREF _Toc60595432 \h </w:instrText>
-            </w:r>
-            <w:r>
-              <w:rPr>
-                <w:noProof/>
-                <w:webHidden/>
-                <w:lang w:val="eu-ES"/>
-              </w:rPr>
-            </w:r>
-            <w:r>
-              <w:rPr>
-                <w:noProof/>
-                <w:webHidden/>
-                <w:lang w:val="eu-ES"/>
+              </w:rPr>
+              <w:instrText xml:space="preserve"> PAGEREF _Toc61450758 \h </w:instrText>
+            </w:r>
+            <w:r>
+              <w:rPr>
+                <w:noProof/>
+                <w:webHidden/>
+              </w:rPr>
+            </w:r>
+            <w:r>
+              <w:rPr>
+                <w:noProof/>
+                <w:webHidden/>
               </w:rPr>
               <w:fldChar w:fldCharType="separate"/>
             </w:r>
@@ -1313,7 +1237,6 @@
               <w:rPr>
                 <w:noProof/>
                 <w:webHidden/>
-                <w:lang w:val="eu-ES"/>
               </w:rPr>
               <w:t>7</w:t>
             </w:r>
@@ -1321,7 +1244,6 @@
               <w:rPr>
                 <w:noProof/>
                 <w:webHidden/>
-                <w:lang w:val="eu-ES"/>
               </w:rPr>
               <w:fldChar w:fldCharType="end"/>
             </w:r>
@@ -1337,13 +1259,13 @@
             <w:rPr>
               <w:rFonts w:cstheme="minorBidi"/>
               <w:noProof/>
-              <w:lang w:val="eu-ES"/>
             </w:rPr>
           </w:pPr>
-          <w:hyperlink w:anchor="_Toc60595433" w:history="1">
+          <w:hyperlink w:anchor="_Toc61450759" w:history="1">
             <w:r>
               <w:rPr>
                 <w:rStyle w:val="Hipervnculo"/>
+                <w:rFonts w:cstheme="minorHAnsi"/>
                 <w:noProof/>
                 <w:lang w:val="eu-ES"/>
               </w:rPr>
@@ -1353,7 +1275,6 @@
               <w:rPr>
                 <w:noProof/>
                 <w:webHidden/>
-                <w:lang w:val="eu-ES"/>
               </w:rPr>
               <w:tab/>
             </w:r>
@@ -1361,7 +1282,6 @@
               <w:rPr>
                 <w:noProof/>
                 <w:webHidden/>
-                <w:lang w:val="eu-ES"/>
               </w:rPr>
               <w:fldChar w:fldCharType="begin"/>
             </w:r>
@@ -1369,22 +1289,19 @@
               <w:rPr>
                 <w:noProof/>
                 <w:webHidden/>
-                <w:lang w:val="eu-ES"/>
-              </w:rPr>
-              <w:instrText xml:space="preserve"> PAGEREF _Toc60595433 \h </w:instrText>
-            </w:r>
-            <w:r>
-              <w:rPr>
-                <w:noProof/>
-                <w:webHidden/>
-                <w:lang w:val="eu-ES"/>
-              </w:rPr>
-            </w:r>
-            <w:r>
-              <w:rPr>
-                <w:noProof/>
-                <w:webHidden/>
-                <w:lang w:val="eu-ES"/>
+              </w:rPr>
+              <w:instrText xml:space="preserve"> PAGEREF _Toc61450759 \h </w:instrText>
+            </w:r>
+            <w:r>
+              <w:rPr>
+                <w:noProof/>
+                <w:webHidden/>
+              </w:rPr>
+            </w:r>
+            <w:r>
+              <w:rPr>
+                <w:noProof/>
+                <w:webHidden/>
               </w:rPr>
               <w:fldChar w:fldCharType="separate"/>
             </w:r>
@@ -1392,7 +1309,6 @@
               <w:rPr>
                 <w:noProof/>
                 <w:webHidden/>
-                <w:lang w:val="eu-ES"/>
               </w:rPr>
               <w:t>9</w:t>
             </w:r>
@@ -1400,7 +1316,6 @@
               <w:rPr>
                 <w:noProof/>
                 <w:webHidden/>
-                <w:lang w:val="eu-ES"/>
               </w:rPr>
               <w:fldChar w:fldCharType="end"/>
             </w:r>
@@ -1416,13 +1331,13 @@
             <w:rPr>
               <w:rFonts w:cstheme="minorBidi"/>
               <w:noProof/>
-              <w:lang w:val="eu-ES"/>
             </w:rPr>
           </w:pPr>
-          <w:hyperlink w:anchor="_Toc60595434" w:history="1">
+          <w:hyperlink w:anchor="_Toc61450760" w:history="1">
             <w:r>
               <w:rPr>
                 <w:rStyle w:val="Hipervnculo"/>
+                <w:rFonts w:cstheme="minorHAnsi"/>
                 <w:noProof/>
                 <w:lang w:val="eu-ES"/>
               </w:rPr>
@@ -1432,7 +1347,6 @@
               <w:rPr>
                 <w:noProof/>
                 <w:webHidden/>
-                <w:lang w:val="eu-ES"/>
               </w:rPr>
               <w:tab/>
             </w:r>
@@ -1440,7 +1354,6 @@
               <w:rPr>
                 <w:noProof/>
                 <w:webHidden/>
-                <w:lang w:val="eu-ES"/>
               </w:rPr>
               <w:fldChar w:fldCharType="begin"/>
             </w:r>
@@ -1448,22 +1361,19 @@
               <w:rPr>
                 <w:noProof/>
                 <w:webHidden/>
-                <w:lang w:val="eu-ES"/>
-              </w:rPr>
-              <w:instrText xml:space="preserve"> PAGEREF _Toc60595434 \h </w:instrText>
-            </w:r>
-            <w:r>
-              <w:rPr>
-                <w:noProof/>
-                <w:webHidden/>
-                <w:lang w:val="eu-ES"/>
-              </w:rPr>
-            </w:r>
-            <w:r>
-              <w:rPr>
-                <w:noProof/>
-                <w:webHidden/>
-                <w:lang w:val="eu-ES"/>
+              </w:rPr>
+              <w:instrText xml:space="preserve"> PAGEREF _Toc61450760 \h </w:instrText>
+            </w:r>
+            <w:r>
+              <w:rPr>
+                <w:noProof/>
+                <w:webHidden/>
+              </w:rPr>
+            </w:r>
+            <w:r>
+              <w:rPr>
+                <w:noProof/>
+                <w:webHidden/>
               </w:rPr>
               <w:fldChar w:fldCharType="separate"/>
             </w:r>
@@ -1471,7 +1381,6 @@
               <w:rPr>
                 <w:noProof/>
                 <w:webHidden/>
-                <w:lang w:val="eu-ES"/>
               </w:rPr>
               <w:t>10</w:t>
             </w:r>
@@ -1479,7 +1388,6 @@
               <w:rPr>
                 <w:noProof/>
                 <w:webHidden/>
-                <w:lang w:val="eu-ES"/>
               </w:rPr>
               <w:fldChar w:fldCharType="end"/>
             </w:r>
@@ -1495,23 +1403,22 @@
             <w:rPr>
               <w:rFonts w:cstheme="minorBidi"/>
               <w:noProof/>
-              <w:lang w:val="eu-ES"/>
             </w:rPr>
           </w:pPr>
-          <w:hyperlink w:anchor="_Toc60595435" w:history="1">
+          <w:hyperlink w:anchor="_Toc61450761" w:history="1">
             <w:r>
               <w:rPr>
                 <w:rStyle w:val="Hipervnculo"/>
+                <w:rFonts w:cstheme="minorHAnsi"/>
                 <w:noProof/>
                 <w:lang w:val="eu-ES"/>
               </w:rPr>
-              <w:t>Button_controler</w:t>
-            </w:r>
-            <w:r>
-              <w:rPr>
-                <w:noProof/>
-                <w:webHidden/>
-                <w:lang w:val="eu-ES"/>
+              <w:t>Verificador</w:t>
+            </w:r>
+            <w:r>
+              <w:rPr>
+                <w:noProof/>
+                <w:webHidden/>
               </w:rPr>
               <w:tab/>
             </w:r>
@@ -1519,7 +1426,6 @@
               <w:rPr>
                 <w:noProof/>
                 <w:webHidden/>
-                <w:lang w:val="eu-ES"/>
               </w:rPr>
               <w:fldChar w:fldCharType="begin"/>
             </w:r>
@@ -1527,22 +1433,19 @@
               <w:rPr>
                 <w:noProof/>
                 <w:webHidden/>
-                <w:lang w:val="eu-ES"/>
-              </w:rPr>
-              <w:instrText xml:space="preserve"> PAGEREF _Toc60595435 \h </w:instrText>
-            </w:r>
-            <w:r>
-              <w:rPr>
-                <w:noProof/>
-                <w:webHidden/>
-                <w:lang w:val="eu-ES"/>
-              </w:rPr>
-            </w:r>
-            <w:r>
-              <w:rPr>
-                <w:noProof/>
-                <w:webHidden/>
-                <w:lang w:val="eu-ES"/>
+              </w:rPr>
+              <w:instrText xml:space="preserve"> PAGEREF _Toc61450761 \h </w:instrText>
+            </w:r>
+            <w:r>
+              <w:rPr>
+                <w:noProof/>
+                <w:webHidden/>
+              </w:rPr>
+            </w:r>
+            <w:r>
+              <w:rPr>
+                <w:noProof/>
+                <w:webHidden/>
               </w:rPr>
               <w:fldChar w:fldCharType="separate"/>
             </w:r>
@@ -1550,7 +1453,6 @@
               <w:rPr>
                 <w:noProof/>
                 <w:webHidden/>
-                <w:lang w:val="eu-ES"/>
               </w:rPr>
               <w:t>10</w:t>
             </w:r>
@@ -1558,7 +1460,6 @@
               <w:rPr>
                 <w:noProof/>
                 <w:webHidden/>
-                <w:lang w:val="eu-ES"/>
               </w:rPr>
               <w:fldChar w:fldCharType="end"/>
             </w:r>
@@ -1574,23 +1475,22 @@
             <w:rPr>
               <w:rFonts w:cstheme="minorBidi"/>
               <w:noProof/>
-              <w:lang w:val="eu-ES"/>
             </w:rPr>
           </w:pPr>
-          <w:hyperlink w:anchor="_Toc60595436" w:history="1">
+          <w:hyperlink w:anchor="_Toc61450762" w:history="1">
             <w:r>
               <w:rPr>
                 <w:rStyle w:val="Hipervnculo"/>
+                <w:rFonts w:cstheme="minorHAnsi"/>
                 <w:noProof/>
                 <w:lang w:val="eu-ES"/>
               </w:rPr>
-              <w:t>Mux1</w:t>
-            </w:r>
-            <w:r>
-              <w:rPr>
-                <w:noProof/>
-                <w:webHidden/>
-                <w:lang w:val="eu-ES"/>
+              <w:t>Selector</w:t>
+            </w:r>
+            <w:r>
+              <w:rPr>
+                <w:noProof/>
+                <w:webHidden/>
               </w:rPr>
               <w:tab/>
             </w:r>
@@ -1598,7 +1498,6 @@
               <w:rPr>
                 <w:noProof/>
                 <w:webHidden/>
-                <w:lang w:val="eu-ES"/>
               </w:rPr>
               <w:fldChar w:fldCharType="begin"/>
             </w:r>
@@ -1606,22 +1505,19 @@
               <w:rPr>
                 <w:noProof/>
                 <w:webHidden/>
-                <w:lang w:val="eu-ES"/>
-              </w:rPr>
-              <w:instrText xml:space="preserve"> PAGEREF _Toc60595436 \h </w:instrText>
-            </w:r>
-            <w:r>
-              <w:rPr>
-                <w:noProof/>
-                <w:webHidden/>
-                <w:lang w:val="eu-ES"/>
-              </w:rPr>
-            </w:r>
-            <w:r>
-              <w:rPr>
-                <w:noProof/>
-                <w:webHidden/>
-                <w:lang w:val="eu-ES"/>
+              </w:rPr>
+              <w:instrText xml:space="preserve"> PAGEREF _Toc61450762 \h </w:instrText>
+            </w:r>
+            <w:r>
+              <w:rPr>
+                <w:noProof/>
+                <w:webHidden/>
+              </w:rPr>
+            </w:r>
+            <w:r>
+              <w:rPr>
+                <w:noProof/>
+                <w:webHidden/>
               </w:rPr>
               <w:fldChar w:fldCharType="separate"/>
             </w:r>
@@ -1629,7 +1525,6 @@
               <w:rPr>
                 <w:noProof/>
                 <w:webHidden/>
-                <w:lang w:val="eu-ES"/>
               </w:rPr>
               <w:t>10</w:t>
             </w:r>
@@ -1637,86 +1532,6 @@
               <w:rPr>
                 <w:noProof/>
                 <w:webHidden/>
-                <w:lang w:val="eu-ES"/>
-              </w:rPr>
-              <w:fldChar w:fldCharType="end"/>
-            </w:r>
-          </w:hyperlink>
-        </w:p>
-        <w:p>
-          <w:pPr>
-            <w:pStyle w:val="TDC2"/>
-            <w:tabs>
-              <w:tab w:val="right" w:leader="dot" w:pos="9062"/>
-            </w:tabs>
-            <w:spacing w:line="360" w:lineRule="auto"/>
-            <w:rPr>
-              <w:rFonts w:cstheme="minorBidi"/>
-              <w:noProof/>
-              <w:lang w:val="eu-ES"/>
-            </w:rPr>
-          </w:pPr>
-          <w:hyperlink w:anchor="_Toc60595437" w:history="1">
-            <w:r>
-              <w:rPr>
-                <w:rStyle w:val="Hipervnculo"/>
-                <w:noProof/>
-                <w:lang w:val="eu-ES"/>
-              </w:rPr>
-              <w:t>Selector</w:t>
-            </w:r>
-            <w:r>
-              <w:rPr>
-                <w:noProof/>
-                <w:webHidden/>
-                <w:lang w:val="eu-ES"/>
-              </w:rPr>
-              <w:tab/>
-            </w:r>
-            <w:r>
-              <w:rPr>
-                <w:noProof/>
-                <w:webHidden/>
-                <w:lang w:val="eu-ES"/>
-              </w:rPr>
-              <w:fldChar w:fldCharType="begin"/>
-            </w:r>
-            <w:r>
-              <w:rPr>
-                <w:noProof/>
-                <w:webHidden/>
-                <w:lang w:val="eu-ES"/>
-              </w:rPr>
-              <w:instrText xml:space="preserve"> PAGEREF _Toc60595437 \h </w:instrText>
-            </w:r>
-            <w:r>
-              <w:rPr>
-                <w:noProof/>
-                <w:webHidden/>
-                <w:lang w:val="eu-ES"/>
-              </w:rPr>
-            </w:r>
-            <w:r>
-              <w:rPr>
-                <w:noProof/>
-                <w:webHidden/>
-                <w:lang w:val="eu-ES"/>
-              </w:rPr>
-              <w:fldChar w:fldCharType="separate"/>
-            </w:r>
-            <w:r>
-              <w:rPr>
-                <w:noProof/>
-                <w:webHidden/>
-                <w:lang w:val="eu-ES"/>
-              </w:rPr>
-              <w:t>10</w:t>
-            </w:r>
-            <w:r>
-              <w:rPr>
-                <w:noProof/>
-                <w:webHidden/>
-                <w:lang w:val="eu-ES"/>
               </w:rPr>
               <w:fldChar w:fldCharType="end"/>
             </w:r>
@@ -1732,13 +1547,13 @@
             <w:rPr>
               <w:rFonts w:cstheme="minorBidi"/>
               <w:noProof/>
-              <w:lang w:val="eu-ES"/>
             </w:rPr>
           </w:pPr>
-          <w:hyperlink w:anchor="_Toc60595438" w:history="1">
+          <w:hyperlink w:anchor="_Toc61450763" w:history="1">
             <w:r>
               <w:rPr>
                 <w:rStyle w:val="Hipervnculo"/>
+                <w:rFonts w:cstheme="minorHAnsi"/>
                 <w:noProof/>
                 <w:lang w:val="eu-ES"/>
               </w:rPr>
@@ -1748,7 +1563,6 @@
               <w:rPr>
                 <w:noProof/>
                 <w:webHidden/>
-                <w:lang w:val="eu-ES"/>
               </w:rPr>
               <w:tab/>
             </w:r>
@@ -1756,7 +1570,6 @@
               <w:rPr>
                 <w:noProof/>
                 <w:webHidden/>
-                <w:lang w:val="eu-ES"/>
               </w:rPr>
               <w:fldChar w:fldCharType="begin"/>
             </w:r>
@@ -1764,22 +1577,19 @@
               <w:rPr>
                 <w:noProof/>
                 <w:webHidden/>
-                <w:lang w:val="eu-ES"/>
-              </w:rPr>
-              <w:instrText xml:space="preserve"> PAGEREF _Toc60595438 \h </w:instrText>
-            </w:r>
-            <w:r>
-              <w:rPr>
-                <w:noProof/>
-                <w:webHidden/>
-                <w:lang w:val="eu-ES"/>
-              </w:rPr>
-            </w:r>
-            <w:r>
-              <w:rPr>
-                <w:noProof/>
-                <w:webHidden/>
-                <w:lang w:val="eu-ES"/>
+              </w:rPr>
+              <w:instrText xml:space="preserve"> PAGEREF _Toc61450763 \h </w:instrText>
+            </w:r>
+            <w:r>
+              <w:rPr>
+                <w:noProof/>
+                <w:webHidden/>
+              </w:rPr>
+            </w:r>
+            <w:r>
+              <w:rPr>
+                <w:noProof/>
+                <w:webHidden/>
               </w:rPr>
               <w:fldChar w:fldCharType="separate"/>
             </w:r>
@@ -1787,7 +1597,6 @@
               <w:rPr>
                 <w:noProof/>
                 <w:webHidden/>
-                <w:lang w:val="eu-ES"/>
               </w:rPr>
               <w:t>11</w:t>
             </w:r>
@@ -1795,7 +1604,6 @@
               <w:rPr>
                 <w:noProof/>
                 <w:webHidden/>
-                <w:lang w:val="eu-ES"/>
               </w:rPr>
               <w:fldChar w:fldCharType="end"/>
             </w:r>
@@ -1849,26 +1657,40 @@
           <w:lang w:val="eu-ES"/>
         </w:rPr>
       </w:pPr>
-      <w:bookmarkStart w:id="1" w:name="_Toc60595422"/>
-      <w:r>
+      <w:bookmarkStart w:id="1" w:name="_Toc61450748"/>
+      <w:r>
+        <w:rPr>
+          <w:lang w:val="eu-ES"/>
+        </w:rPr>
+        <w:lastRenderedPageBreak/>
+        <w:t>BLOKE DIAGRAMA</w:t>
+      </w:r>
+      <w:bookmarkEnd w:id="1"/>
+    </w:p>
+    <w:p>
+      <w:pPr>
+        <w:ind w:left="-1134"/>
         <w:rPr>
           <w:noProof/>
-          <w:lang w:val="eu-ES"/>
-        </w:rPr>
-        <w:lastRenderedPageBreak/>
+        </w:rPr>
+      </w:pPr>
+    </w:p>
+    <w:p>
+      <w:pPr>
+        <w:ind w:left="-567"/>
+        <w:rPr>
+          <w:lang w:val="eu-ES"/>
+        </w:rPr>
+      </w:pPr>
+      <w:r>
+        <w:rPr>
+          <w:noProof/>
+        </w:rPr>
         <w:drawing>
-          <wp:anchor distT="0" distB="0" distL="114300" distR="114300" simplePos="0" relativeHeight="251658240" behindDoc="0" locked="0" layoutInCell="1" allowOverlap="1" wp14:anchorId="1AD66755" wp14:editId="0B5E3C3C">
-            <wp:simplePos x="0" y="0"/>
-            <wp:positionH relativeFrom="page">
-              <wp:posOffset>628650</wp:posOffset>
-            </wp:positionH>
-            <wp:positionV relativeFrom="paragraph">
-              <wp:posOffset>404495</wp:posOffset>
-            </wp:positionV>
-            <wp:extent cx="9171305" cy="5347970"/>
-            <wp:effectExtent l="0" t="0" r="0" b="5080"/>
-            <wp:wrapTopAndBottom/>
-            <wp:docPr id="4" name="Imagen 4"/>
+          <wp:inline distT="0" distB="0" distL="0" distR="0" wp14:anchorId="0C10B157" wp14:editId="54EA8128">
+            <wp:extent cx="9297219" cy="5143500"/>
+            <wp:effectExtent l="0" t="0" r="0" b="0"/>
+            <wp:docPr id="2" name="Imagen 2"/>
             <wp:cNvGraphicFramePr>
               <a:graphicFrameLocks xmlns:a="http://schemas.openxmlformats.org/drawingml/2006/main" noChangeAspect="1"/>
             </wp:cNvGraphicFramePr>
@@ -1876,12 +1698,12 @@
               <a:graphicData uri="http://schemas.openxmlformats.org/drawingml/2006/picture">
                 <pic:pic xmlns:pic="http://schemas.openxmlformats.org/drawingml/2006/picture">
                   <pic:nvPicPr>
-                    <pic:cNvPr id="0" name="Picture 3"/>
+                    <pic:cNvPr id="0" name="Picture 1"/>
                     <pic:cNvPicPr>
                       <a:picLocks noChangeAspect="1" noChangeArrowheads="1"/>
                     </pic:cNvPicPr>
                   </pic:nvPicPr>
-                  <pic:blipFill>
+                  <pic:blipFill rotWithShape="1">
                     <a:blip r:embed="rId10">
                       <a:extLst>
                         <a:ext uri="{28A0092B-C50C-407E-A947-70E740481C1C}">
@@ -1889,15 +1711,13 @@
                         </a:ext>
                       </a:extLst>
                     </a:blip>
-                    <a:srcRect/>
-                    <a:stretch>
-                      <a:fillRect/>
-                    </a:stretch>
+                    <a:srcRect l="2808"/>
+                    <a:stretch/>
                   </pic:blipFill>
                   <pic:spPr bwMode="auto">
                     <a:xfrm>
                       <a:off x="0" y="0"/>
-                      <a:ext cx="9171305" cy="5347970"/>
+                      <a:ext cx="9335285" cy="5164559"/>
                     </a:xfrm>
                     <a:prstGeom prst="rect">
                       <a:avLst/>
@@ -1906,26 +1726,18 @@
                     <a:ln>
                       <a:noFill/>
                     </a:ln>
+                    <a:extLst>
+                      <a:ext uri="{53640926-AAD7-44D8-BBD7-CCE9431645EC}">
+                        <a14:shadowObscured xmlns:a14="http://schemas.microsoft.com/office/drawing/2010/main"/>
+                      </a:ext>
+                    </a:extLst>
                   </pic:spPr>
                 </pic:pic>
               </a:graphicData>
             </a:graphic>
-            <wp14:sizeRelH relativeFrom="margin">
-              <wp14:pctWidth>0</wp14:pctWidth>
-            </wp14:sizeRelH>
-            <wp14:sizeRelV relativeFrom="margin">
-              <wp14:pctHeight>0</wp14:pctHeight>
-            </wp14:sizeRelV>
-          </wp:anchor>
+          </wp:inline>
         </w:drawing>
       </w:r>
-      <w:r>
-        <w:rPr>
-          <w:lang w:val="eu-ES"/>
-        </w:rPr>
-        <w:t>BLOKE DIAGRAMA</w:t>
-      </w:r>
-      <w:bookmarkEnd w:id="1"/>
     </w:p>
     <w:p>
       <w:pPr>
@@ -1935,7 +1747,7 @@
         </w:rPr>
         <w:sectPr>
           <w:pgSz w:w="16838" w:h="11906" w:orient="landscape"/>
-          <w:pgMar w:top="1417" w:right="1417" w:bottom="1417" w:left="1417" w:header="708" w:footer="708" w:gutter="0"/>
+          <w:pgMar w:top="1417" w:right="1103" w:bottom="1417" w:left="1417" w:header="708" w:footer="708" w:gutter="0"/>
           <w:cols w:space="708"/>
           <w:docGrid w:linePitch="360"/>
         </w:sectPr>
@@ -1959,7 +1771,7 @@
           <w:lang w:val="eu-ES"/>
         </w:rPr>
       </w:pPr>
-      <w:bookmarkStart w:id="2" w:name="_Toc60595423"/>
+      <w:bookmarkStart w:id="2" w:name="_Toc61450749"/>
       <w:r>
         <w:rPr>
           <w:rFonts w:asciiTheme="minorHAnsi" w:hAnsiTheme="minorHAnsi" w:cstheme="minorHAnsi"/>
@@ -1978,7 +1790,7 @@
           <w:lang w:val="eu-ES"/>
         </w:rPr>
       </w:pPr>
-      <w:bookmarkStart w:id="3" w:name="_Toc60595424"/>
+      <w:bookmarkStart w:id="3" w:name="_Toc61450750"/>
       <w:r>
         <w:rPr>
           <w:rFonts w:asciiTheme="minorHAnsi" w:hAnsiTheme="minorHAnsi" w:cstheme="minorHAnsi"/>
@@ -2249,7 +2061,7 @@
           <w:lang w:val="eu-ES"/>
         </w:rPr>
       </w:pPr>
-      <w:bookmarkStart w:id="4" w:name="_Toc60595425"/>
+      <w:bookmarkStart w:id="4" w:name="_Toc61450751"/>
       <w:r>
         <w:rPr>
           <w:rFonts w:asciiTheme="minorHAnsi" w:hAnsiTheme="minorHAnsi" w:cstheme="minorHAnsi"/>
@@ -2685,7 +2497,7 @@
           <w:lang w:val="eu-ES"/>
         </w:rPr>
       </w:pPr>
-      <w:bookmarkStart w:id="5" w:name="_Toc60595426"/>
+      <w:bookmarkStart w:id="5" w:name="_Toc61450752"/>
       <w:r>
         <w:rPr>
           <w:rFonts w:asciiTheme="minorHAnsi" w:hAnsiTheme="minorHAnsi" w:cstheme="minorHAnsi"/>
@@ -2910,7 +2722,7 @@
           <w:lang w:val="eu-ES"/>
         </w:rPr>
       </w:pPr>
-      <w:bookmarkStart w:id="6" w:name="_Toc60595427"/>
+      <w:bookmarkStart w:id="6" w:name="_Toc61450753"/>
       <w:r>
         <w:rPr>
           <w:rFonts w:asciiTheme="minorHAnsi" w:hAnsiTheme="minorHAnsi" w:cstheme="minorHAnsi"/>
@@ -3225,7 +3037,7 @@
           <w:lang w:val="eu-ES"/>
         </w:rPr>
       </w:pPr>
-      <w:bookmarkStart w:id="7" w:name="_Toc60595428"/>
+      <w:bookmarkStart w:id="7" w:name="_Toc61450754"/>
       <w:r>
         <w:rPr>
           <w:rFonts w:asciiTheme="minorHAnsi" w:hAnsiTheme="minorHAnsi" w:cstheme="minorHAnsi"/>
@@ -3325,7 +3137,7 @@
           <w:lang w:val="eu-ES"/>
         </w:rPr>
       </w:pPr>
-      <w:bookmarkStart w:id="8" w:name="_Toc60595429"/>
+      <w:bookmarkStart w:id="8" w:name="_Toc61450755"/>
       <w:r>
         <w:rPr>
           <w:rFonts w:asciiTheme="minorHAnsi" w:hAnsiTheme="minorHAnsi" w:cstheme="minorHAnsi"/>
@@ -3800,7 +3612,7 @@
           <w:lang w:val="eu-ES"/>
         </w:rPr>
       </w:pPr>
-      <w:bookmarkStart w:id="9" w:name="_Toc60595430"/>
+      <w:bookmarkStart w:id="9" w:name="_Toc61450756"/>
       <w:r>
         <w:rPr>
           <w:rFonts w:asciiTheme="minorHAnsi" w:hAnsiTheme="minorHAnsi" w:cstheme="minorHAnsi"/>
@@ -4211,7 +4023,7 @@
           <w:lang w:val="eu-ES"/>
         </w:rPr>
       </w:pPr>
-      <w:bookmarkStart w:id="10" w:name="_Toc60595431"/>
+      <w:bookmarkStart w:id="10" w:name="_Toc61450757"/>
       <w:r>
         <w:rPr>
           <w:rFonts w:asciiTheme="minorHAnsi" w:hAnsiTheme="minorHAnsi" w:cstheme="minorHAnsi"/>
@@ -4608,7 +4420,7 @@
           <w:lang w:val="eu-ES"/>
         </w:rPr>
       </w:pPr>
-      <w:bookmarkStart w:id="11" w:name="_Toc60595432"/>
+      <w:bookmarkStart w:id="11" w:name="_Toc61450758"/>
       <w:r>
         <w:rPr>
           <w:rFonts w:asciiTheme="minorHAnsi" w:hAnsiTheme="minorHAnsi" w:cstheme="minorHAnsi"/>
@@ -5591,7 +5403,7 @@
           <w:lang w:val="eu-ES"/>
         </w:rPr>
       </w:pPr>
-      <w:bookmarkStart w:id="12" w:name="_Toc60595433"/>
+      <w:bookmarkStart w:id="12" w:name="_Toc61450759"/>
       <w:r>
         <w:rPr>
           <w:rFonts w:asciiTheme="minorHAnsi" w:hAnsiTheme="minorHAnsi" w:cstheme="minorHAnsi"/>
@@ -6169,7 +5981,7 @@
           <w:lang w:val="eu-ES"/>
         </w:rPr>
       </w:pPr>
-      <w:bookmarkStart w:id="13" w:name="_Toc60595434"/>
+      <w:bookmarkStart w:id="13" w:name="_Toc61450760"/>
       <w:r>
         <w:rPr>
           <w:rFonts w:asciiTheme="minorHAnsi" w:hAnsiTheme="minorHAnsi" w:cstheme="minorHAnsi"/>
@@ -6367,6 +6179,7 @@
                 <w:lang w:val="eu-ES"/>
               </w:rPr>
             </w:pPr>
+            <w:proofErr w:type="spellStart"/>
             <w:r>
               <w:rPr>
                 <w:rFonts w:cstheme="minorHAnsi"/>
@@ -6374,7 +6187,17 @@
                 <w:bCs/>
                 <w:lang w:val="eu-ES"/>
               </w:rPr>
-              <w:t xml:space="preserve">Uart-eko </w:t>
+              <w:t>Uart-eko</w:t>
+            </w:r>
+            <w:proofErr w:type="spellEnd"/>
+            <w:r>
+              <w:rPr>
+                <w:rFonts w:cstheme="minorHAnsi"/>
+                <w:b/>
+                <w:bCs/>
+                <w:lang w:val="eu-ES"/>
+              </w:rPr>
+              <w:t xml:space="preserve"> </w:t>
             </w:r>
             <w:proofErr w:type="spellStart"/>
             <w:r>
@@ -6614,20 +6437,175 @@
     </w:p>
     <w:p>
       <w:pPr>
+        <w:jc w:val="both"/>
+        <w:rPr>
+          <w:rFonts w:eastAsiaTheme="majorEastAsia" w:cstheme="minorHAnsi"/>
+          <w:color w:val="2F5496" w:themeColor="accent1" w:themeShade="BF"/>
+          <w:sz w:val="26"/>
+          <w:szCs w:val="26"/>
+          <w:lang w:val="eu-ES"/>
+        </w:rPr>
+      </w:pPr>
+      <w:proofErr w:type="spellStart"/>
+      <w:r>
+        <w:rPr>
+          <w:rFonts w:eastAsiaTheme="majorEastAsia" w:cstheme="minorHAnsi"/>
+          <w:color w:val="2F5496" w:themeColor="accent1" w:themeShade="BF"/>
+          <w:sz w:val="26"/>
+          <w:szCs w:val="26"/>
+          <w:lang w:val="eu-ES"/>
+        </w:rPr>
+        <w:t>B</w:t>
+      </w:r>
+      <w:r>
+        <w:rPr>
+          <w:rFonts w:eastAsiaTheme="majorEastAsia" w:cstheme="minorHAnsi"/>
+          <w:color w:val="2F5496" w:themeColor="accent1" w:themeShade="BF"/>
+          <w:sz w:val="26"/>
+          <w:szCs w:val="26"/>
+          <w:lang w:val="eu-ES"/>
+        </w:rPr>
+        <w:t>utton_debounce</w:t>
+      </w:r>
+      <w:proofErr w:type="spellEnd"/>
+    </w:p>
+    <w:p>
+      <w:pPr>
+        <w:jc w:val="both"/>
+        <w:rPr>
+          <w:rFonts w:cstheme="minorHAnsi"/>
+          <w:lang w:val="eu-ES"/>
+        </w:rPr>
+      </w:pPr>
+      <w:r>
+        <w:rPr>
+          <w:rFonts w:cstheme="minorHAnsi"/>
+          <w:lang w:val="eu-ES"/>
+        </w:rPr>
+        <w:t xml:space="preserve">Botoien </w:t>
+      </w:r>
+      <w:proofErr w:type="spellStart"/>
+      <w:r>
+        <w:rPr>
+          <w:rFonts w:cstheme="minorHAnsi"/>
+          <w:lang w:val="eu-ES"/>
+        </w:rPr>
+        <w:t>debouncerra</w:t>
+      </w:r>
+      <w:proofErr w:type="spellEnd"/>
+      <w:r>
+        <w:rPr>
+          <w:rFonts w:cstheme="minorHAnsi"/>
+          <w:lang w:val="eu-ES"/>
+        </w:rPr>
+        <w:t xml:space="preserve"> da, hau da botoiak </w:t>
+      </w:r>
+      <w:r>
+        <w:rPr>
+          <w:rFonts w:cstheme="minorHAnsi"/>
+          <w:lang w:val="eu-ES"/>
+        </w:rPr>
+        <w:t>sakatzean, seinalea</w:t>
+      </w:r>
+      <w:r>
+        <w:rPr>
+          <w:rFonts w:cstheme="minorHAnsi"/>
+          <w:lang w:val="eu-ES"/>
+        </w:rPr>
+        <w:t xml:space="preserve"> behin bakarrik errepikatzen dela </w:t>
+      </w:r>
+      <w:r>
+        <w:rPr>
+          <w:rFonts w:cstheme="minorHAnsi"/>
+          <w:lang w:val="eu-ES"/>
+        </w:rPr>
+        <w:t>ziurtatzen</w:t>
+      </w:r>
+      <w:r>
+        <w:rPr>
+          <w:rFonts w:cstheme="minorHAnsi"/>
+          <w:lang w:val="eu-ES"/>
+        </w:rPr>
+        <w:t xml:space="preserve"> duen elementua da, horrelako 1 dago botoi bakoitzagatik.</w:t>
+      </w:r>
+      <w:r>
+        <w:rPr>
+          <w:rFonts w:cstheme="minorHAnsi"/>
+          <w:lang w:val="eu-ES"/>
+        </w:rPr>
+        <w:t xml:space="preserve"> Nire kasuan </w:t>
+      </w:r>
+      <w:r>
+        <w:rPr>
+          <w:rFonts w:cstheme="minorHAnsi"/>
+          <w:lang w:val="eu-ES"/>
+        </w:rPr>
+        <w:t>3</w:t>
+      </w:r>
+      <w:r>
+        <w:rPr>
+          <w:rFonts w:cstheme="minorHAnsi"/>
+          <w:lang w:val="eu-ES"/>
+        </w:rPr>
+        <w:t xml:space="preserve"> ditut, bat eskumako botoiarentzat eta beste bat ezkerreko botoiarentzat.</w:t>
+      </w:r>
+      <w:r>
+        <w:rPr>
+          <w:rFonts w:cstheme="minorHAnsi"/>
+          <w:lang w:val="eu-ES"/>
+        </w:rPr>
+        <w:t xml:space="preserve"> Horretaz gainera</w:t>
+      </w:r>
+      <w:r>
+        <w:rPr>
+          <w:rFonts w:cstheme="minorHAnsi"/>
+          <w:lang w:val="eu-ES"/>
+        </w:rPr>
+        <w:t xml:space="preserve"> </w:t>
+      </w:r>
+      <w:proofErr w:type="spellStart"/>
+      <w:r>
+        <w:rPr>
+          <w:rFonts w:cstheme="minorHAnsi"/>
+          <w:lang w:val="eu-ES"/>
+        </w:rPr>
+        <w:t>deco_out</w:t>
+      </w:r>
+      <w:proofErr w:type="spellEnd"/>
+      <w:r>
+        <w:rPr>
+          <w:rFonts w:cstheme="minorHAnsi"/>
+          <w:lang w:val="eu-ES"/>
+        </w:rPr>
+        <w:t xml:space="preserve"> konponentetik ateratzen den seinalea behin bakarrik bidaltzeko ere balio digunez , hor ere erabiltzen dut. </w:t>
+      </w:r>
+    </w:p>
+    <w:p>
+      <w:pPr>
+        <w:jc w:val="both"/>
+        <w:rPr>
+          <w:rFonts w:cstheme="minorHAnsi"/>
+          <w:lang w:val="eu-ES"/>
+        </w:rPr>
+      </w:pPr>
+    </w:p>
+    <w:p>
+      <w:pPr>
         <w:pStyle w:val="Ttulo2"/>
+        <w:jc w:val="both"/>
         <w:rPr>
           <w:rFonts w:asciiTheme="minorHAnsi" w:hAnsiTheme="minorHAnsi" w:cstheme="minorHAnsi"/>
           <w:lang w:val="eu-ES"/>
         </w:rPr>
       </w:pPr>
-      <w:bookmarkStart w:id="14" w:name="_Toc60595435"/>
+      <w:bookmarkStart w:id="14" w:name="_Toc61450761"/>
       <w:proofErr w:type="spellStart"/>
       <w:r>
         <w:rPr>
           <w:rFonts w:asciiTheme="minorHAnsi" w:hAnsiTheme="minorHAnsi" w:cstheme="minorHAnsi"/>
           <w:lang w:val="eu-ES"/>
         </w:rPr>
-        <w:t>Button_controler</w:t>
+        <w:t>Verificador</w:t>
       </w:r>
       <w:bookmarkEnd w:id="14"/>
       <w:proofErr w:type="spellEnd"/>
@@ -6645,7 +6623,14 @@
           <w:rFonts w:cstheme="minorHAnsi"/>
           <w:lang w:val="eu-ES"/>
         </w:rPr>
-        <w:t xml:space="preserve">Botoien </w:t>
+        <w:t>Datuak</w:t>
+      </w:r>
+      <w:r>
+        <w:rPr>
+          <w:rFonts w:cstheme="minorHAnsi"/>
+          <w:lang w:val="eu-ES"/>
+        </w:rPr>
+        <w:t xml:space="preserve"> bidaltzeko seinalea dagoen kontrolatzen duen konponentea da,  or logiko bat eginez botoietatik datozen seinaleei, eta beste or logiko bat, </w:t>
       </w:r>
       <w:proofErr w:type="spellStart"/>
       <w:r>
@@ -6653,7 +6638,7 @@
           <w:rFonts w:cstheme="minorHAnsi"/>
           <w:lang w:val="eu-ES"/>
         </w:rPr>
-        <w:t>debouncerra</w:t>
+        <w:t>deco_out</w:t>
       </w:r>
       <w:proofErr w:type="spellEnd"/>
       <w:r>
@@ -6661,52 +6646,108 @@
           <w:rFonts w:cstheme="minorHAnsi"/>
           <w:lang w:val="eu-ES"/>
         </w:rPr>
-        <w:t xml:space="preserve"> da, hau da botoiak </w:t>
-      </w:r>
-      <w:r>
-        <w:rPr>
-          <w:rFonts w:cstheme="minorHAnsi"/>
-          <w:lang w:val="eu-ES"/>
-        </w:rPr>
-        <w:t>sakatzean, seinalea</w:t>
-      </w:r>
-      <w:r>
-        <w:rPr>
-          <w:rFonts w:cstheme="minorHAnsi"/>
-          <w:lang w:val="eu-ES"/>
-        </w:rPr>
-        <w:t xml:space="preserve"> behin bakarrik errepikatzen dela </w:t>
-      </w:r>
-      <w:r>
-        <w:rPr>
-          <w:rFonts w:cstheme="minorHAnsi"/>
-          <w:lang w:val="eu-ES"/>
-        </w:rPr>
-        <w:t>ziurtatzen</w:t>
-      </w:r>
-      <w:r>
-        <w:rPr>
-          <w:rFonts w:cstheme="minorHAnsi"/>
-          <w:lang w:val="eu-ES"/>
-        </w:rPr>
-        <w:t xml:space="preserve"> duen elementua da, horrelako 1 dago botoi bakoitzagatik.</w:t>
-      </w:r>
-      <w:r>
-        <w:rPr>
-          <w:rFonts w:cstheme="minorHAnsi"/>
-          <w:lang w:val="eu-ES"/>
-        </w:rPr>
-        <w:t xml:space="preserve"> Nire kasuan 2 ditut, bat eskumako botoiarentzat eta beste bat ezkerreko botoiarentzat.</w:t>
-      </w:r>
-    </w:p>
-    <w:p>
-      <w:pPr>
-        <w:jc w:val="both"/>
-        <w:rPr>
-          <w:rFonts w:cstheme="minorHAnsi"/>
-          <w:lang w:val="eu-ES"/>
-        </w:rPr>
-      </w:pPr>
+        <w:t xml:space="preserve"> </w:t>
+      </w:r>
+      <w:proofErr w:type="spellStart"/>
+      <w:r>
+        <w:rPr>
+          <w:rFonts w:cstheme="minorHAnsi"/>
+          <w:lang w:val="eu-ES"/>
+        </w:rPr>
+        <w:t>etik</w:t>
+      </w:r>
+      <w:proofErr w:type="spellEnd"/>
+      <w:r>
+        <w:rPr>
+          <w:rFonts w:cstheme="minorHAnsi"/>
+          <w:lang w:val="eu-ES"/>
+        </w:rPr>
+        <w:t xml:space="preserve"> datorren seinale</w:t>
+      </w:r>
+      <w:r>
+        <w:rPr>
+          <w:rFonts w:cstheme="minorHAnsi"/>
+          <w:lang w:val="eu-ES"/>
+        </w:rPr>
+        <w:t xml:space="preserve">a </w:t>
+      </w:r>
+      <w:r>
+        <w:rPr>
+          <w:rFonts w:cstheme="minorHAnsi"/>
+          <w:lang w:val="eu-ES"/>
+        </w:rPr>
+        <w:t>konp</w:t>
+      </w:r>
+      <w:r>
+        <w:rPr>
+          <w:rFonts w:cstheme="minorHAnsi"/>
+          <w:lang w:val="eu-ES"/>
+        </w:rPr>
+        <w:t>r</w:t>
+      </w:r>
+      <w:r>
+        <w:rPr>
+          <w:rFonts w:cstheme="minorHAnsi"/>
+          <w:lang w:val="eu-ES"/>
+        </w:rPr>
+        <w:t>obatzeko</w:t>
+      </w:r>
+      <w:r>
+        <w:rPr>
+          <w:rFonts w:cstheme="minorHAnsi"/>
+          <w:lang w:val="eu-ES"/>
+        </w:rPr>
+        <w:t xml:space="preserve"> ere balio digu. Alegia konponente honek</w:t>
+      </w:r>
+      <w:r>
+        <w:rPr>
+          <w:rFonts w:cstheme="minorHAnsi"/>
+          <w:lang w:val="eu-ES"/>
+        </w:rPr>
+        <w:t xml:space="preserve"> idazketa aktibatzen duten egoeren seinaleak detektatze</w:t>
+      </w:r>
+      <w:r>
+        <w:rPr>
+          <w:rFonts w:cstheme="minorHAnsi"/>
+          <w:lang w:val="eu-ES"/>
+        </w:rPr>
+        <w:t>ko balio</w:t>
+      </w:r>
+      <w:r>
+        <w:rPr>
+          <w:rFonts w:cstheme="minorHAnsi"/>
+          <w:lang w:val="eu-ES"/>
+        </w:rPr>
+        <w:t xml:space="preserve"> digu,</w:t>
+      </w:r>
+      <w:r>
+        <w:rPr>
+          <w:rFonts w:cstheme="minorHAnsi"/>
+          <w:lang w:val="eu-ES"/>
+        </w:rPr>
+        <w:t xml:space="preserve"> eta seinale detektatzen duenean </w:t>
+      </w:r>
+      <w:r>
+        <w:rPr>
+          <w:rFonts w:cstheme="minorHAnsi"/>
+          <w:lang w:val="eu-ES"/>
+        </w:rPr>
+        <w:t xml:space="preserve">aktibazioko seinalea bidaliz UART  konponentearen tx_start sarrerari, </w:t>
+      </w:r>
+      <w:r>
+        <w:rPr>
+          <w:rFonts w:cstheme="minorHAnsi"/>
+          <w:lang w:val="eu-ES"/>
+        </w:rPr>
+        <w:t>horrela</w:t>
+      </w:r>
+      <w:r>
+        <w:rPr>
+          <w:rFonts w:cstheme="minorHAnsi"/>
+          <w:lang w:val="eu-ES"/>
+        </w:rPr>
+        <w:t xml:space="preserve"> idazketa asteko.</w:t>
+      </w:r>
     </w:p>
     <w:p>
       <w:pPr>
@@ -6717,88 +6758,25 @@
           <w:lang w:val="eu-ES"/>
         </w:rPr>
       </w:pPr>
-      <w:bookmarkStart w:id="15" w:name="_Toc60595436"/>
-      <w:r>
+    </w:p>
+    <w:p>
+      <w:pPr>
+        <w:pStyle w:val="Ttulo2"/>
+        <w:jc w:val="both"/>
         <w:rPr>
           <w:rFonts w:asciiTheme="minorHAnsi" w:hAnsiTheme="minorHAnsi" w:cstheme="minorHAnsi"/>
           <w:lang w:val="eu-ES"/>
         </w:rPr>
-        <w:t>Mux1</w:t>
+      </w:pPr>
+      <w:bookmarkStart w:id="15" w:name="_Toc61450762"/>
+      <w:r>
+        <w:rPr>
+          <w:rFonts w:asciiTheme="minorHAnsi" w:hAnsiTheme="minorHAnsi" w:cstheme="minorHAnsi"/>
+          <w:lang w:val="eu-ES"/>
+        </w:rPr>
+        <w:t>Selector</w:t>
       </w:r>
       <w:bookmarkEnd w:id="15"/>
-    </w:p>
-    <w:p>
-      <w:pPr>
-        <w:jc w:val="both"/>
-        <w:rPr>
-          <w:rFonts w:cstheme="minorHAnsi"/>
-          <w:lang w:val="eu-ES"/>
-        </w:rPr>
-      </w:pPr>
-      <w:r>
-        <w:rPr>
-          <w:rFonts w:cstheme="minorHAnsi"/>
-          <w:lang w:val="eu-ES"/>
-        </w:rPr>
-        <w:t xml:space="preserve">Mux deitzen diot baina egia </w:t>
-      </w:r>
-      <w:r>
-        <w:rPr>
-          <w:rFonts w:cstheme="minorHAnsi"/>
-          <w:lang w:val="eu-ES"/>
-        </w:rPr>
-        <w:t>esanda, datuak</w:t>
-      </w:r>
-      <w:r>
-        <w:rPr>
-          <w:rFonts w:cstheme="minorHAnsi"/>
-          <w:lang w:val="eu-ES"/>
-        </w:rPr>
-        <w:t xml:space="preserve"> bidaltzeko seinalea dagoen kontrolatzen duen konponentea da,  or logiko bat eginez botoietatik datozen seinaleei, eta beste or logiko bat, deco_out etik datorren seinaletik, idazketa aktibatzen duten egoeren seinaleak detektatzen ditugu,  aldi berean aktibazioko seinalea bidaliz UART  konponentearen tx_start sarrerari, </w:t>
-      </w:r>
-      <w:r>
-        <w:rPr>
-          <w:rFonts w:cstheme="minorHAnsi"/>
-          <w:lang w:val="eu-ES"/>
-        </w:rPr>
-        <w:t>horrela</w:t>
-      </w:r>
-      <w:r>
-        <w:rPr>
-          <w:rFonts w:cstheme="minorHAnsi"/>
-          <w:lang w:val="eu-ES"/>
-        </w:rPr>
-        <w:t xml:space="preserve"> idazketa asteko.</w:t>
-      </w:r>
-    </w:p>
-    <w:p>
-      <w:pPr>
-        <w:pStyle w:val="Ttulo2"/>
-        <w:jc w:val="both"/>
-        <w:rPr>
-          <w:rFonts w:asciiTheme="minorHAnsi" w:hAnsiTheme="minorHAnsi" w:cstheme="minorHAnsi"/>
-          <w:lang w:val="eu-ES"/>
-        </w:rPr>
-      </w:pPr>
-    </w:p>
-    <w:p>
-      <w:pPr>
-        <w:pStyle w:val="Ttulo2"/>
-        <w:jc w:val="both"/>
-        <w:rPr>
-          <w:rFonts w:asciiTheme="minorHAnsi" w:hAnsiTheme="minorHAnsi" w:cstheme="minorHAnsi"/>
-          <w:lang w:val="eu-ES"/>
-        </w:rPr>
-      </w:pPr>
-      <w:bookmarkStart w:id="16" w:name="_Toc60595437"/>
-      <w:r>
-        <w:rPr>
-          <w:rFonts w:asciiTheme="minorHAnsi" w:hAnsiTheme="minorHAnsi" w:cstheme="minorHAnsi"/>
-          <w:lang w:val="eu-ES"/>
-        </w:rPr>
-        <w:t>Selector</w:t>
-      </w:r>
-      <w:bookmarkEnd w:id="16"/>
     </w:p>
     <w:p>
       <w:pPr>
@@ -7105,7 +7083,7 @@
           <w:lang w:val="eu-ES"/>
         </w:rPr>
       </w:pPr>
-      <w:bookmarkStart w:id="17" w:name="_Toc60595438"/>
+      <w:bookmarkStart w:id="16" w:name="_Toc61450763"/>
       <w:r>
         <w:rPr>
           <w:rFonts w:asciiTheme="minorHAnsi" w:hAnsiTheme="minorHAnsi" w:cstheme="minorHAnsi"/>
@@ -7114,7 +7092,7 @@
         <w:lastRenderedPageBreak/>
         <w:t>BIBLIOGRAFIA</w:t>
       </w:r>
-      <w:bookmarkEnd w:id="17"/>
+      <w:bookmarkEnd w:id="16"/>
     </w:p>
     <w:p>
       <w:pPr>
@@ -7343,7 +7321,7 @@
           <w:lang w:val="eu-ES"/>
         </w:rPr>
       </w:pPr>
-      <w:hyperlink r:id="rId24" w:history="1">
+      <w:hyperlink r:id="rId24" w:anchor="comments" w:history="1">
         <w:r>
           <w:rPr>
             <w:rStyle w:val="Hipervnculo"/>
@@ -7353,48 +7331,6 @@
           <w:t>https://www.hackster.io/alexey-sudbin/uart-interface-in-vhdl-for-basys3-board-eef170#comments</w:t>
         </w:r>
       </w:hyperlink>
-    </w:p>
-    <w:p>
-      <w:pPr>
-        <w:pStyle w:val="Prrafodelista"/>
-        <w:numPr>
-          <w:ilvl w:val="0"/>
-          <w:numId w:val="8"/>
-        </w:numPr>
-        <w:spacing w:line="360" w:lineRule="auto"/>
-        <w:jc w:val="both"/>
-        <w:rPr>
-          <w:rFonts w:cstheme="minorHAnsi"/>
-          <w:lang w:val="eu-ES"/>
-        </w:rPr>
-      </w:pPr>
-      <w:hyperlink r:id="rId25" w:history="1">
-        <w:r>
-          <w:rPr>
-            <w:rStyle w:val="Hipervnculo"/>
-            <w:rFonts w:cstheme="minorHAnsi"/>
-            <w:lang w:val="eu-ES"/>
-          </w:rPr>
-          <w:t>https://github.com/AlexHDL/UART_controller</w:t>
-        </w:r>
-      </w:hyperlink>
-      <w:r>
-        <w:rPr>
-          <w:rFonts w:cstheme="minorHAnsi"/>
-          <w:lang w:val="eu-ES"/>
-        </w:rPr>
-        <w:t xml:space="preserve"> </w:t>
-      </w:r>
-    </w:p>
-    <w:p>
-      <w:pPr>
-        <w:spacing w:line="360" w:lineRule="auto"/>
-        <w:jc w:val="both"/>
-        <w:rPr>
-          <w:rFonts w:cstheme="minorHAnsi"/>
-          <w:lang w:val="eu-ES"/>
-        </w:rPr>
-      </w:pPr>
     </w:p>
     <w:p>
       <w:pPr>
@@ -7451,6 +7387,7 @@
         <w:docPartUnique/>
       </w:docPartObj>
     </w:sdtPr>
+    <w:sdtEndPr/>
     <w:sdtContent>
       <w:p>
         <w:pPr>
@@ -9245,6 +9182,7 @@
   <w:style w:type="character" w:default="1" w:styleId="Fuentedeprrafopredeter">
     <w:name w:val="Default Paragraph Font"/>
     <w:uiPriority w:val="1"/>
+    <w:semiHidden/>
     <w:unhideWhenUsed/>
   </w:style>
   <w:style w:type="table" w:default="1" w:styleId="Tablanormal">

</xml_diff>